<commit_message>
Add Latest GCP Bucket CSVs
</commit_message>
<xml_diff>
--- a/Internship Report/Aggregate Queries/Aggregate_Queries_Paper_Final_Report.docx
+++ b/Internship Report/Aggregate Queries/Aggregate_Queries_Paper_Final_Report.docx
@@ -1,6 +1,6 @@
 
 <file path=word/document.xml><?xml version="1.0" encoding="utf-8"?>
-<w:document xmlns:wpc="http://schemas.microsoft.com/office/word/2010/wordprocessingCanvas" xmlns:cx="http://schemas.microsoft.com/office/drawing/2014/chartex" xmlns:cx1="http://schemas.microsoft.com/office/drawing/2015/9/8/chartex" xmlns:cx2="http://schemas.microsoft.com/office/drawing/2015/10/21/chartex" xmlns:cx3="http://schemas.microsoft.com/office/drawing/2016/5/9/chartex" xmlns:cx4="http://schemas.microsoft.com/office/drawing/2016/5/10/chartex" xmlns:cx5="http://schemas.microsoft.com/office/drawing/2016/5/11/chartex" xmlns:cx6="http://schemas.microsoft.com/office/drawing/2016/5/12/chartex" xmlns:cx7="http://schemas.microsoft.com/office/drawing/2016/5/13/chartex" xmlns:cx8="http://schemas.microsoft.com/office/drawing/2016/5/14/chartex" xmlns:mc="http://schemas.openxmlformats.org/markup-compatibility/2006" xmlns:aink="http://schemas.microsoft.com/office/drawing/2016/ink" xmlns:am3d="http://schemas.microsoft.com/office/drawing/2017/model3d" xmlns:o="urn:schemas-microsoft-com:office:office" xmlns:oel="http://schemas.microsoft.com/office/2019/extlst" xmlns:r="http://schemas.openxmlformats.org/officeDocument/2006/relationships" xmlns:m="http://schemas.openxmlformats.org/officeDocument/2006/math" xmlns:v="urn:schemas-microsoft-com:vml" xmlns:wp14="http://schemas.microsoft.com/office/word/2010/wordprocessingDrawing" xmlns:wp="http://schemas.openxmlformats.org/drawingml/2006/wordprocessingDrawing" xmlns:w10="urn:schemas-microsoft-com:office:word" xmlns:w="http://schemas.openxmlformats.org/wordprocessingml/2006/main" xmlns:w14="http://schemas.microsoft.com/office/word/2010/wordml" xmlns:w15="http://schemas.microsoft.com/office/word/2012/wordml" xmlns:w16cex="http://schemas.microsoft.com/office/word/2018/wordml/cex" xmlns:w16cid="http://schemas.microsoft.com/office/word/2016/wordml/cid" xmlns:w16="http://schemas.microsoft.com/office/word/2018/wordml" xmlns:w16sdtdh="http://schemas.microsoft.com/office/word/2020/wordml/sdtdatahash" xmlns:w16se="http://schemas.microsoft.com/office/word/2015/wordml/symex" xmlns:wpg="http://schemas.microsoft.com/office/word/2010/wordprocessingGroup" xmlns:wpi="http://schemas.microsoft.com/office/word/2010/wordprocessingInk" xmlns:wne="http://schemas.microsoft.com/office/word/2006/wordml" xmlns:wps="http://schemas.microsoft.com/office/word/2010/wordprocessingShape" mc:Ignorable="w14 w15 w16se w16cid w16 w16cex w16sdtdh wp14">
+<w:document xmlns:wpc="http://schemas.microsoft.com/office/word/2010/wordprocessingCanvas" xmlns:cx="http://schemas.microsoft.com/office/drawing/2014/chartex" xmlns:cx1="http://schemas.microsoft.com/office/drawing/2015/9/8/chartex" xmlns:mc="http://schemas.openxmlformats.org/markup-compatibility/2006" xmlns:o="urn:schemas-microsoft-com:office:office" xmlns:r="http://schemas.openxmlformats.org/officeDocument/2006/relationships" xmlns:m="http://schemas.openxmlformats.org/officeDocument/2006/math" xmlns:v="urn:schemas-microsoft-com:vml" xmlns:wp14="http://schemas.microsoft.com/office/word/2010/wordprocessingDrawing" xmlns:wp="http://schemas.openxmlformats.org/drawingml/2006/wordprocessingDrawing" xmlns:w10="urn:schemas-microsoft-com:office:word" xmlns:w="http://schemas.openxmlformats.org/wordprocessingml/2006/main" xmlns:w14="http://schemas.microsoft.com/office/word/2010/wordml" xmlns:w15="http://schemas.microsoft.com/office/word/2012/wordml" xmlns:w16se="http://schemas.microsoft.com/office/word/2015/wordml/symex" xmlns:wpg="http://schemas.microsoft.com/office/word/2010/wordprocessingGroup" xmlns:wpi="http://schemas.microsoft.com/office/word/2010/wordprocessingInk" xmlns:wne="http://schemas.microsoft.com/office/word/2006/wordml" xmlns:wps="http://schemas.microsoft.com/office/word/2010/wordprocessingShape" mc:Ignorable="w14 w15 w16se wp14">
   <w:body>
     <w:p>
       <w:pPr>
@@ -16,6 +16,7 @@
       <w:r>
         <w:rPr>
           <w:noProof/>
+          <w:lang w:eastAsia="en-IN"/>
         </w:rPr>
         <w:drawing>
           <wp:anchor distT="0" distB="0" distL="114300" distR="114300" simplePos="0" relativeHeight="251658240" behindDoc="1" locked="0" layoutInCell="1" allowOverlap="1" wp14:anchorId="3235B95C" wp14:editId="01622A9A">
@@ -100,6 +101,7 @@
       <w:r>
         <w:rPr>
           <w:noProof/>
+          <w:lang w:eastAsia="en-IN"/>
         </w:rPr>
         <w:drawing>
           <wp:anchor distT="0" distB="0" distL="114300" distR="114300" simplePos="0" relativeHeight="251657216" behindDoc="1" locked="0" layoutInCell="1" allowOverlap="1" wp14:anchorId="452832E8" wp14:editId="2C5FB730">
@@ -967,6 +969,7 @@
       <w:r>
         <w:rPr>
           <w:noProof/>
+          <w:lang w:eastAsia="en-IN"/>
         </w:rPr>
         <w:drawing>
           <wp:inline distT="0" distB="0" distL="0" distR="0" wp14:anchorId="5214D869" wp14:editId="6F61D799">
@@ -2586,6 +2589,8 @@
         </w:rPr>
         <w:t>Professor</w:t>
       </w:r>
+      <w:bookmarkStart w:id="3" w:name="_GoBack"/>
+      <w:bookmarkEnd w:id="3"/>
       <w:r>
         <w:rPr>
           <w:rFonts w:ascii="Times New Roman" w:eastAsia="Times New Roman" w:hAnsi="Times New Roman" w:cs="Times New Roman"/>
@@ -2594,7 +2599,7 @@
           <w:szCs w:val="24"/>
           <w:lang w:eastAsia="en-IN"/>
         </w:rPr>
-        <w:t xml:space="preserve">) </w:t>
+        <w:t>),</w:t>
       </w:r>
       <w:r>
         <w:rPr>
@@ -2604,7 +2609,7 @@
           <w:szCs w:val="24"/>
           <w:lang w:eastAsia="en-IN"/>
         </w:rPr>
-        <w:t xml:space="preserve">, Dept of CSE </w:t>
+        <w:t xml:space="preserve"> Dept of CSE </w:t>
       </w:r>
       <w:r>
         <w:rPr>
@@ -2613,7 +2618,25 @@
           <w:szCs w:val="24"/>
           <w:lang w:eastAsia="en-IN"/>
         </w:rPr>
-        <w:t xml:space="preserve">for his/her wholehearted support, suggestions and invaluable advice throughout our project work and also helped in the preparation of this report. </w:t>
+        <w:t xml:space="preserve">for </w:t>
+      </w:r>
+      <w:r>
+        <w:rPr>
+          <w:rFonts w:ascii="Times New Roman" w:eastAsia="Times New Roman" w:hAnsi="Times New Roman" w:cs="Times New Roman"/>
+          <w:sz w:val="24"/>
+          <w:szCs w:val="24"/>
+          <w:lang w:eastAsia="en-IN"/>
+        </w:rPr>
+        <w:t>their</w:t>
+      </w:r>
+      <w:r>
+        <w:rPr>
+          <w:rFonts w:ascii="Times New Roman" w:eastAsia="Times New Roman" w:hAnsi="Times New Roman" w:cs="Times New Roman"/>
+          <w:sz w:val="24"/>
+          <w:szCs w:val="24"/>
+          <w:lang w:eastAsia="en-IN"/>
+        </w:rPr>
+        <w:t xml:space="preserve"> wholehearted support, suggestions and invaluable advice throughout our project work and also helped in the preparation of this report. </w:t>
       </w:r>
     </w:p>
     <w:p>
@@ -11799,7 +11822,7 @@
 </file>
 
 <file path=word/numbering.xml><?xml version="1.0" encoding="utf-8"?>
-<w:numbering xmlns:wpc="http://schemas.microsoft.com/office/word/2010/wordprocessingCanvas" xmlns:cx="http://schemas.microsoft.com/office/drawing/2014/chartex" xmlns:cx1="http://schemas.microsoft.com/office/drawing/2015/9/8/chartex" xmlns:cx2="http://schemas.microsoft.com/office/drawing/2015/10/21/chartex" xmlns:cx3="http://schemas.microsoft.com/office/drawing/2016/5/9/chartex" xmlns:cx4="http://schemas.microsoft.com/office/drawing/2016/5/10/chartex" xmlns:cx5="http://schemas.microsoft.com/office/drawing/2016/5/11/chartex" xmlns:cx6="http://schemas.microsoft.com/office/drawing/2016/5/12/chartex" xmlns:cx7="http://schemas.microsoft.com/office/drawing/2016/5/13/chartex" xmlns:cx8="http://schemas.microsoft.com/office/drawing/2016/5/14/chartex" xmlns:mc="http://schemas.openxmlformats.org/markup-compatibility/2006" xmlns:aink="http://schemas.microsoft.com/office/drawing/2016/ink" xmlns:am3d="http://schemas.microsoft.com/office/drawing/2017/model3d" xmlns:o="urn:schemas-microsoft-com:office:office" xmlns:oel="http://schemas.microsoft.com/office/2019/extlst" xmlns:r="http://schemas.openxmlformats.org/officeDocument/2006/relationships" xmlns:m="http://schemas.openxmlformats.org/officeDocument/2006/math" xmlns:v="urn:schemas-microsoft-com:vml" xmlns:wp14="http://schemas.microsoft.com/office/word/2010/wordprocessingDrawing" xmlns:wp="http://schemas.openxmlformats.org/drawingml/2006/wordprocessingDrawing" xmlns:w10="urn:schemas-microsoft-com:office:word" xmlns:w="http://schemas.openxmlformats.org/wordprocessingml/2006/main" xmlns:w14="http://schemas.microsoft.com/office/word/2010/wordml" xmlns:w15="http://schemas.microsoft.com/office/word/2012/wordml" xmlns:w16cex="http://schemas.microsoft.com/office/word/2018/wordml/cex" xmlns:w16cid="http://schemas.microsoft.com/office/word/2016/wordml/cid" xmlns:w16="http://schemas.microsoft.com/office/word/2018/wordml" xmlns:w16sdtdh="http://schemas.microsoft.com/office/word/2020/wordml/sdtdatahash" xmlns:w16se="http://schemas.microsoft.com/office/word/2015/wordml/symex" xmlns:wpg="http://schemas.microsoft.com/office/word/2010/wordprocessingGroup" xmlns:wpi="http://schemas.microsoft.com/office/word/2010/wordprocessingInk" xmlns:wne="http://schemas.microsoft.com/office/word/2006/wordml" xmlns:wps="http://schemas.microsoft.com/office/word/2010/wordprocessingShape" mc:Ignorable="w14 w15 w16se w16cid w16 w16cex w16sdtdh wp14">
+<w:numbering xmlns:wpc="http://schemas.microsoft.com/office/word/2010/wordprocessingCanvas" xmlns:cx="http://schemas.microsoft.com/office/drawing/2014/chartex" xmlns:cx1="http://schemas.microsoft.com/office/drawing/2015/9/8/chartex" xmlns:mc="http://schemas.openxmlformats.org/markup-compatibility/2006" xmlns:o="urn:schemas-microsoft-com:office:office" xmlns:r="http://schemas.openxmlformats.org/officeDocument/2006/relationships" xmlns:m="http://schemas.openxmlformats.org/officeDocument/2006/math" xmlns:v="urn:schemas-microsoft-com:vml" xmlns:wp14="http://schemas.microsoft.com/office/word/2010/wordprocessingDrawing" xmlns:wp="http://schemas.openxmlformats.org/drawingml/2006/wordprocessingDrawing" xmlns:w10="urn:schemas-microsoft-com:office:word" xmlns:w="http://schemas.openxmlformats.org/wordprocessingml/2006/main" xmlns:w14="http://schemas.microsoft.com/office/word/2010/wordml" xmlns:w15="http://schemas.microsoft.com/office/word/2012/wordml" xmlns:w16se="http://schemas.microsoft.com/office/word/2015/wordml/symex" xmlns:wpg="http://schemas.microsoft.com/office/word/2010/wordprocessingGroup" xmlns:wpi="http://schemas.microsoft.com/office/word/2010/wordprocessingInk" xmlns:wne="http://schemas.microsoft.com/office/word/2006/wordml" xmlns:wps="http://schemas.microsoft.com/office/word/2010/wordprocessingShape" mc:Ignorable="w14 w15 w16se wp14">
   <w:abstractNum w:abstractNumId="0" w15:restartNumberingAfterBreak="0">
     <w:nsid w:val="05D27198"/>
     <w:multiLevelType w:val="hybridMultilevel"/>
@@ -12156,23 +12179,23 @@
       </w:pPr>
     </w:lvl>
   </w:abstractNum>
-  <w:num w:numId="1" w16cid:durableId="326597144">
+  <w:num w:numId="1">
     <w:abstractNumId w:val="0"/>
   </w:num>
-  <w:num w:numId="2" w16cid:durableId="390270549">
+  <w:num w:numId="2">
     <w:abstractNumId w:val="3"/>
   </w:num>
-  <w:num w:numId="3" w16cid:durableId="780999211">
+  <w:num w:numId="3">
     <w:abstractNumId w:val="2"/>
   </w:num>
-  <w:num w:numId="4" w16cid:durableId="1660382259">
+  <w:num w:numId="4">
     <w:abstractNumId w:val="1"/>
   </w:num>
 </w:numbering>
 </file>
 
 <file path=word/styles.xml><?xml version="1.0" encoding="utf-8"?>
-<w:styles xmlns:mc="http://schemas.openxmlformats.org/markup-compatibility/2006" xmlns:r="http://schemas.openxmlformats.org/officeDocument/2006/relationships" xmlns:w="http://schemas.openxmlformats.org/wordprocessingml/2006/main" xmlns:w14="http://schemas.microsoft.com/office/word/2010/wordml" xmlns:w15="http://schemas.microsoft.com/office/word/2012/wordml" xmlns:w16cex="http://schemas.microsoft.com/office/word/2018/wordml/cex" xmlns:w16cid="http://schemas.microsoft.com/office/word/2016/wordml/cid" xmlns:w16="http://schemas.microsoft.com/office/word/2018/wordml" xmlns:w16sdtdh="http://schemas.microsoft.com/office/word/2020/wordml/sdtdatahash" xmlns:w16se="http://schemas.microsoft.com/office/word/2015/wordml/symex" mc:Ignorable="w14 w15 w16se w16cid w16 w16cex w16sdtdh">
+<w:styles xmlns:mc="http://schemas.openxmlformats.org/markup-compatibility/2006" xmlns:r="http://schemas.openxmlformats.org/officeDocument/2006/relationships" xmlns:w="http://schemas.openxmlformats.org/wordprocessingml/2006/main" xmlns:w14="http://schemas.microsoft.com/office/word/2010/wordml" xmlns:w15="http://schemas.microsoft.com/office/word/2012/wordml" xmlns:w16se="http://schemas.microsoft.com/office/word/2015/wordml/symex" mc:Ignorable="w14 w15 w16se">
   <w:docDefaults>
     <w:rPrDefault>
       <w:rPr>
@@ -12188,7 +12211,7 @@
       </w:pPr>
     </w:pPrDefault>
   </w:docDefaults>
-  <w:latentStyles w:defLockedState="0" w:defUIPriority="99" w:defSemiHidden="0" w:defUnhideWhenUsed="0" w:defQFormat="0" w:count="376">
+  <w:latentStyles w:defLockedState="0" w:defUIPriority="99" w:defSemiHidden="0" w:defUnhideWhenUsed="0" w:defQFormat="0" w:count="371">
     <w:lsdException w:name="Normal" w:uiPriority="0" w:qFormat="1"/>
     <w:lsdException w:name="heading 1" w:uiPriority="9" w:qFormat="1"/>
     <w:lsdException w:name="heading 2" w:semiHidden="1" w:uiPriority="9" w:unhideWhenUsed="1" w:qFormat="1"/>
@@ -12560,11 +12583,6 @@
     <w:lsdException w:name="List Table 5 Dark Accent 6" w:uiPriority="50"/>
     <w:lsdException w:name="List Table 6 Colorful Accent 6" w:uiPriority="51"/>
     <w:lsdException w:name="List Table 7 Colorful Accent 6" w:uiPriority="52"/>
-    <w:lsdException w:name="Mention" w:semiHidden="1" w:unhideWhenUsed="1"/>
-    <w:lsdException w:name="Smart Hyperlink" w:semiHidden="1" w:unhideWhenUsed="1"/>
-    <w:lsdException w:name="Hashtag" w:semiHidden="1" w:unhideWhenUsed="1"/>
-    <w:lsdException w:name="Unresolved Mention" w:semiHidden="1" w:unhideWhenUsed="1"/>
-    <w:lsdException w:name="Smart Link" w:semiHidden="1" w:unhideWhenUsed="1"/>
   </w:latentStyles>
   <w:style w:type="paragraph" w:default="1" w:styleId="Normal">
     <w:name w:val="Normal"/>

</xml_diff>